<commit_message>
Sligth alteration to document -Amir
</commit_message>
<xml_diff>
--- a/ProjectPreliminary/TT3L_G5_ProjectVision.docx
+++ b/ProjectPreliminary/TT3L_G5_ProjectVision.docx
@@ -672,7 +672,25 @@
           <w:szCs w:val="24"/>
           <w:lang w:val="en-MY"/>
         </w:rPr>
-        <w:t>The end result of this project will be a web-based accessibility-focused campus navigation platform specifically designed for Multimedia University Cyberjaya. The platform will:</w:t>
+        <w:t xml:space="preserve">The end result of this project will be a </w:t>
+      </w:r>
+      <w:r>
+        <w:rPr>
+          <w:rFonts w:ascii="Times New Roman" w:hAnsi="Times New Roman" w:cs="Times New Roman"/>
+          <w:sz w:val="24"/>
+          <w:szCs w:val="24"/>
+          <w:lang w:val="en-MY"/>
+        </w:rPr>
+        <w:t>in-house application</w:t>
+      </w:r>
+      <w:r>
+        <w:rPr>
+          <w:rFonts w:ascii="Times New Roman" w:hAnsi="Times New Roman" w:cs="Times New Roman"/>
+          <w:sz w:val="24"/>
+          <w:szCs w:val="24"/>
+          <w:lang w:val="en-MY"/>
+        </w:rPr>
+        <w:t xml:space="preserve"> accessibility-focused campus navigation platform specifically designed for Multimedia University Cyberjaya. The platform will:</w:t>
       </w:r>
     </w:p>
     <w:p>
@@ -1060,25 +1078,7 @@
           <w:szCs w:val="24"/>
         </w:rPr>
         <w:br/>
-        <w:t xml:space="preserve">- Hosting: MMU internal servers, or cloud platforms like Heroku, PythonAnywhere, or </w:t>
-      </w:r>
-      <w:proofErr w:type="spellStart"/>
-      <w:r>
-        <w:rPr>
-          <w:rFonts w:ascii="Times New Roman" w:hAnsi="Times New Roman" w:cs="Times New Roman"/>
-          <w:sz w:val="24"/>
-          <w:szCs w:val="24"/>
-        </w:rPr>
-        <w:t>Vercel</w:t>
-      </w:r>
-      <w:proofErr w:type="spellEnd"/>
-      <w:r>
-        <w:rPr>
-          <w:rFonts w:ascii="Times New Roman" w:hAnsi="Times New Roman" w:cs="Times New Roman"/>
-          <w:sz w:val="24"/>
-          <w:szCs w:val="24"/>
-        </w:rPr>
-        <w:t xml:space="preserve"> for frontend</w:t>
+        <w:t>- Hosting: MMU internal servers, or cloud platforms like Heroku, PythonAnywhere, or Vercel for frontend</w:t>
       </w:r>
       <w:r>
         <w:rPr>
@@ -1720,27 +1720,7 @@
           <w:szCs w:val="24"/>
           <w:lang w:val="en-MY"/>
         </w:rPr>
-        <w:t xml:space="preserve">- </w:t>
-      </w:r>
-      <w:proofErr w:type="spellStart"/>
-      <w:r>
-        <w:rPr>
-          <w:rFonts w:ascii="Times New Roman" w:hAnsi="Times New Roman" w:cs="Times New Roman"/>
-          <w:sz w:val="24"/>
-          <w:szCs w:val="24"/>
-          <w:lang w:val="en-MY"/>
-        </w:rPr>
-        <w:t>AccessMap</w:t>
-      </w:r>
-      <w:proofErr w:type="spellEnd"/>
-      <w:r>
-        <w:rPr>
-          <w:rFonts w:ascii="Times New Roman" w:hAnsi="Times New Roman" w:cs="Times New Roman"/>
-          <w:sz w:val="24"/>
-          <w:szCs w:val="24"/>
-          <w:lang w:val="en-MY"/>
-        </w:rPr>
-        <w:t xml:space="preserve"> (University of Washington): Offers route planning focused on sidewalk slopes and mobility in urban settings.</w:t>
+        <w:t>- AccessMap (University of Washington): Offers route planning focused on sidewalk slopes and mobility in urban settings.</w:t>
       </w:r>
     </w:p>
     <w:p>
@@ -2651,6 +2631,7 @@
   <w:style w:type="character" w:default="1" w:styleId="DefaultParagraphFont">
     <w:name w:val="Default Paragraph Font"/>
     <w:uiPriority w:val="1"/>
+    <w:semiHidden/>
     <w:unhideWhenUsed/>
   </w:style>
   <w:style w:type="table" w:default="1" w:styleId="TableNormal">
@@ -2839,6 +2820,7 @@
       <w:numPr>
         <w:ilvl w:val="1"/>
       </w:numPr>
+      <w:ind w:firstLine="720"/>
     </w:pPr>
     <w:rPr>
       <w:rFonts w:eastAsiaTheme="majorEastAsia" w:cstheme="majorBidi"/>

</xml_diff>

<commit_message>
cover page redid -AMIR
</commit_message>
<xml_diff>
--- a/ProjectPreliminary/TT3L_G5_ProjectVision.docx
+++ b/ProjectPreliminary/TT3L_G5_ProjectVision.docx
@@ -104,6 +104,8 @@
         <w:jc w:val="center"/>
         <w:rPr>
           <w:rFonts w:ascii="Times New Roman" w:eastAsia="Times New Roman" w:hAnsi="Times New Roman" w:cs="Times New Roman"/>
+          <w:b/>
+          <w:bCs/>
           <w:color w:val="000000" w:themeColor="text1"/>
           <w:sz w:val="24"/>
           <w:szCs w:val="24"/>
@@ -130,6 +132,29 @@
           <w:szCs w:val="24"/>
         </w:rPr>
         <w:t>1: Project Vision</w:t>
+      </w:r>
+    </w:p>
+    <w:p>
+      <w:pPr>
+        <w:spacing w:line="240" w:lineRule="auto"/>
+        <w:jc w:val="center"/>
+        <w:rPr>
+          <w:rFonts w:ascii="Times New Roman" w:eastAsia="Times New Roman" w:hAnsi="Times New Roman" w:cs="Times New Roman"/>
+          <w:color w:val="000000" w:themeColor="text1"/>
+          <w:sz w:val="24"/>
+          <w:szCs w:val="24"/>
+        </w:rPr>
+      </w:pPr>
+      <w:r>
+        <w:rPr>
+          <w:rFonts w:ascii="Times New Roman" w:eastAsia="Times New Roman" w:hAnsi="Times New Roman" w:cs="Times New Roman"/>
+          <w:b/>
+          <w:bCs/>
+          <w:color w:val="000000" w:themeColor="text1"/>
+          <w:sz w:val="24"/>
+          <w:szCs w:val="24"/>
+        </w:rPr>
+        <w:t>Person In Charge of Document: Amir Hamzah bin Ahmad Shukri</w:t>
       </w:r>
     </w:p>
     <w:p>

</xml_diff>